<commit_message>
Deploying generated versions to GitHub
</commit_message>
<xml_diff>
--- a/resumes/word/extended-en.docx
+++ b/resumes/word/extended-en.docx
@@ -2305,7 +2305,7 @@
     </w:lvl>
   </w:abstractNum>
   <w:abstractNum w:abstractNumId="990">
-    <w:nsid w:val="2fa7407b"/>
+    <w:nsid w:val="6a9c5bb2"/>
     <w:multiLevelType w:val="multilevel"/>
     <w:lvl w:ilvl="0">
       <w:numFmt w:val="bullet"/>
@@ -2386,7 +2386,7 @@
     </w:lvl>
   </w:abstractNum>
   <w:abstractNum w:abstractNumId="991">
-    <w:nsid w:val="4118f327"/>
+    <w:nsid w:val="10328349"/>
     <w:multiLevelType w:val="multilevel"/>
     <w:lvl w:ilvl="0">
       <w:numFmt w:val="bullet"/>

</xml_diff>

<commit_message>
Deploying generated versions to GitHub at [timestamp]
</commit_message>
<xml_diff>
--- a/resumes/word/extended-en.docx
+++ b/resumes/word/extended-en.docx
@@ -2305,7 +2305,7 @@
     </w:lvl>
   </w:abstractNum>
   <w:abstractNum w:abstractNumId="990">
-    <w:nsid w:val="513e5f7b"/>
+    <w:nsid w:val="44ad3c3e"/>
     <w:multiLevelType w:val="multilevel"/>
     <w:lvl w:ilvl="0">
       <w:numFmt w:val="bullet"/>
@@ -2386,7 +2386,7 @@
     </w:lvl>
   </w:abstractNum>
   <w:abstractNum w:abstractNumId="991">
-    <w:nsid w:val="fc040fee"/>
+    <w:nsid w:val="a2f77953"/>
     <w:multiLevelType w:val="multilevel"/>
     <w:lvl w:ilvl="0">
       <w:numFmt w:val="bullet"/>

</xml_diff>